<commit_message>
Added Task 4 Document
</commit_message>
<xml_diff>
--- a/screenshots/Task2/Task 2.docx
+++ b/screenshots/Task2/Task 2.docx
@@ -72,7 +72,6 @@
           <w:numId w:val="1"/>
         </w:numPr>
         <w:tabs>
-          <w:tab w:val="clear" w:pos="709"/>
           <w:tab w:val="left" w:pos="709" w:leader="none"/>
         </w:tabs>
         <w:bidi w:val="0"/>
@@ -93,7 +92,6 @@
           <w:numId w:val="1"/>
         </w:numPr>
         <w:tabs>
-          <w:tab w:val="clear" w:pos="709"/>
           <w:tab w:val="left" w:pos="709" w:leader="none"/>
         </w:tabs>
         <w:bidi w:val="0"/>
@@ -124,7 +122,6 @@
           <w:numId w:val="1"/>
         </w:numPr>
         <w:tabs>
-          <w:tab w:val="clear" w:pos="709"/>
           <w:tab w:val="left" w:pos="709" w:leader="none"/>
         </w:tabs>
         <w:bidi w:val="0"/>
@@ -145,7 +142,6 @@
           <w:numId w:val="1"/>
         </w:numPr>
         <w:tabs>
-          <w:tab w:val="clear" w:pos="709"/>
           <w:tab w:val="left" w:pos="709" w:leader="none"/>
         </w:tabs>
         <w:bidi w:val="0"/>
@@ -176,7 +172,6 @@
           <w:numId w:val="1"/>
         </w:numPr>
         <w:tabs>
-          <w:tab w:val="clear" w:pos="709"/>
           <w:tab w:val="left" w:pos="709" w:leader="none"/>
         </w:tabs>
         <w:bidi w:val="0"/>
@@ -207,7 +202,6 @@
           <w:numId w:val="1"/>
         </w:numPr>
         <w:tabs>
-          <w:tab w:val="clear" w:pos="709"/>
           <w:tab w:val="left" w:pos="709" w:leader="none"/>
         </w:tabs>
         <w:bidi w:val="0"/>
@@ -238,7 +232,6 @@
           <w:numId w:val="1"/>
         </w:numPr>
         <w:tabs>
-          <w:tab w:val="clear" w:pos="709"/>
           <w:tab w:val="left" w:pos="709" w:leader="none"/>
         </w:tabs>
         <w:bidi w:val="0"/>
@@ -296,7 +289,6 @@
           <w:numId w:val="2"/>
         </w:numPr>
         <w:tabs>
-          <w:tab w:val="clear" w:pos="709"/>
           <w:tab w:val="left" w:pos="709" w:leader="none"/>
         </w:tabs>
         <w:bidi w:val="0"/>
@@ -310,19 +302,7 @@
         <w:rPr>
           <w:rStyle w:val="Strong"/>
         </w:rPr>
-        <w:t xml:space="preserve">Screenshot </w:t>
-      </w:r>
-      <w:r>
-        <w:rPr>
-          <w:rStyle w:val="Strong"/>
-        </w:rPr>
-        <w:t>1</w:t>
-      </w:r>
-      <w:r>
-        <w:rPr>
-          <w:rStyle w:val="Strong"/>
-        </w:rPr>
-        <w:t>:</w:t>
+        <w:t>Screenshot 1:</w:t>
       </w:r>
       <w:r>
         <w:rPr/>
@@ -332,19 +312,7 @@
         <w:rPr>
           <w:rStyle w:val="SourceText"/>
         </w:rPr>
-        <w:t xml:space="preserve">kubectl apply -f </w:t>
-      </w:r>
-      <w:r>
-        <w:rPr>
-          <w:rStyle w:val="SourceText"/>
-        </w:rPr>
-        <w:t>deployment</w:t>
-      </w:r>
-      <w:r>
-        <w:rPr>
-          <w:rStyle w:val="SourceText"/>
-        </w:rPr>
-        <w:t>.yaml</w:t>
+        <w:t>kubectl apply -f deployment.yaml</w:t>
       </w:r>
       <w:r>
         <w:rPr/>
@@ -354,34 +322,9 @@
         <w:rPr>
           <w:rStyle w:val="Emphasis"/>
         </w:rPr>
-        <w:t>(</w:t>
-      </w:r>
-      <w:r>
-        <w:rPr>
-          <w:rStyle w:val="Emphasis"/>
-        </w:rPr>
-        <w:t>Deploy new deployment</w:t>
-      </w:r>
-      <w:r>
-        <w:rPr>
-          <w:rStyle w:val="Emphasis"/>
-        </w:rPr>
-        <w:t xml:space="preserve"> </w:t>
-      </w:r>
-      <w:r>
-        <w:rPr>
-          <w:rStyle w:val="Emphasis"/>
-        </w:rPr>
-        <w:t>with volume mounted</w:t>
-      </w:r>
-      <w:r>
-        <w:rPr>
-          <w:rStyle w:val="Emphasis"/>
-        </w:rPr>
-        <w:t>)</w:t>
-      </w:r>
-      <w:r>
-        <w:rPr/>
+        <w:t>(Deploy new deployment with volume mounted)</w:t>
+      </w:r>
+      <w:r>
         <w:drawing>
           <wp:anchor behindDoc="0" distT="0" distB="0" distL="0" distR="0" simplePos="0" locked="0" layoutInCell="0" allowOverlap="1" relativeHeight="2">
             <wp:simplePos x="0" y="0"/>
@@ -442,7 +385,6 @@
           <w:numId w:val="2"/>
         </w:numPr>
         <w:tabs>
-          <w:tab w:val="clear" w:pos="709"/>
           <w:tab w:val="left" w:pos="709" w:leader="none"/>
         </w:tabs>
         <w:bidi w:val="0"/>
@@ -454,19 +396,7 @@
         <w:rPr>
           <w:rStyle w:val="Strong"/>
         </w:rPr>
-        <w:t xml:space="preserve">Screenshot </w:t>
-      </w:r>
-      <w:r>
-        <w:rPr>
-          <w:rStyle w:val="Strong"/>
-        </w:rPr>
-        <w:t>2</w:t>
-      </w:r>
-      <w:r>
-        <w:rPr>
-          <w:rStyle w:val="Strong"/>
-        </w:rPr>
-        <w:t>:</w:t>
+        <w:t>Screenshot 2:</w:t>
       </w:r>
       <w:r>
         <w:rPr/>
@@ -489,7 +419,6 @@
         <w:t>(PVC creation)</w:t>
       </w:r>
       <w:r>
-        <w:rPr/>
         <w:drawing>
           <wp:anchor behindDoc="0" distT="0" distB="0" distL="0" distR="0" simplePos="0" locked="0" layoutInCell="0" allowOverlap="1" relativeHeight="3">
             <wp:simplePos x="0" y="0"/>
@@ -550,7 +479,6 @@
           <w:numId w:val="2"/>
         </w:numPr>
         <w:tabs>
-          <w:tab w:val="clear" w:pos="709"/>
           <w:tab w:val="left" w:pos="709" w:leader="none"/>
         </w:tabs>
         <w:bidi w:val="0"/>
@@ -564,19 +492,7 @@
         <w:rPr>
           <w:rStyle w:val="Strong"/>
         </w:rPr>
-        <w:t xml:space="preserve">Screenshot </w:t>
-      </w:r>
-      <w:r>
-        <w:rPr>
-          <w:rStyle w:val="Strong"/>
-        </w:rPr>
-        <w:t>3</w:t>
-      </w:r>
-      <w:r>
-        <w:rPr>
-          <w:rStyle w:val="Strong"/>
-        </w:rPr>
-        <w:t>:</w:t>
+        <w:t>Screenshot 3:</w:t>
       </w:r>
       <w:r>
         <w:rPr/>
@@ -599,7 +515,6 @@
         <w:t>(Shows that PVC is in Bound state)</w:t>
       </w:r>
       <w:r>
-        <w:rPr/>
         <w:drawing>
           <wp:anchor behindDoc="0" distT="0" distB="0" distL="0" distR="0" simplePos="0" locked="0" layoutInCell="0" allowOverlap="1" relativeHeight="4">
             <wp:simplePos x="0" y="0"/>
@@ -660,7 +575,6 @@
           <w:numId w:val="2"/>
         </w:numPr>
         <w:tabs>
-          <w:tab w:val="clear" w:pos="709"/>
           <w:tab w:val="left" w:pos="709" w:leader="none"/>
         </w:tabs>
         <w:bidi w:val="0"/>
@@ -674,19 +588,7 @@
         <w:rPr>
           <w:rStyle w:val="Strong"/>
         </w:rPr>
-        <w:t xml:space="preserve">Screenshot </w:t>
-      </w:r>
-      <w:r>
-        <w:rPr>
-          <w:rStyle w:val="Strong"/>
-        </w:rPr>
-        <w:t>4</w:t>
-      </w:r>
-      <w:r>
-        <w:rPr>
-          <w:rStyle w:val="Strong"/>
-        </w:rPr>
-        <w:t>:</w:t>
+        <w:t>Screenshot 4:</w:t>
       </w:r>
       <w:r>
         <w:rPr/>
@@ -721,7 +623,6 @@
         <w:t>)</w:t>
       </w:r>
       <w:r>
-        <w:rPr/>
         <w:drawing>
           <wp:anchor behindDoc="0" distT="0" distB="0" distL="0" distR="0" simplePos="0" locked="0" layoutInCell="0" allowOverlap="1" relativeHeight="5">
             <wp:simplePos x="0" y="0"/>
@@ -782,7 +683,6 @@
           <w:numId w:val="2"/>
         </w:numPr>
         <w:tabs>
-          <w:tab w:val="clear" w:pos="709"/>
           <w:tab w:val="left" w:pos="709" w:leader="none"/>
         </w:tabs>
         <w:bidi w:val="0"/>
@@ -794,19 +694,7 @@
         <w:rPr>
           <w:rStyle w:val="Strong"/>
         </w:rPr>
-        <w:t xml:space="preserve">Screenshot </w:t>
-      </w:r>
-      <w:r>
-        <w:rPr>
-          <w:rStyle w:val="Strong"/>
-        </w:rPr>
-        <w:t>5</w:t>
-      </w:r>
-      <w:r>
-        <w:rPr>
-          <w:rStyle w:val="Strong"/>
-        </w:rPr>
-        <w:t>:</w:t>
+        <w:t>Screenshot 5:</w:t>
       </w:r>
       <w:r>
         <w:rPr/>
@@ -885,16 +773,17 @@
     </w:p>
     <w:p>
       <w:pPr>
-        <w:pStyle w:val="BodyText"/>
+        <w:pStyle w:val="PreformattedText"/>
         <w:numPr>
           <w:ilvl w:val="0"/>
           <w:numId w:val="0"/>
         </w:numPr>
         <w:bidi w:val="0"/>
+        <w:spacing w:before="0" w:after="283"/>
         <w:ind w:hanging="0" w:start="0"/>
         <w:jc w:val="start"/>
         <w:rPr>
-          <w:rStyle w:val="Emphasis"/>
+          <w:rStyle w:val="SourceText"/>
         </w:rPr>
       </w:pPr>
       <w:r>
@@ -903,7 +792,7 @@
           <wp:anchor behindDoc="0" distT="0" distB="0" distL="0" distR="0" simplePos="0" locked="0" layoutInCell="0" allowOverlap="1" relativeHeight="6">
             <wp:simplePos x="0" y="0"/>
             <wp:positionH relativeFrom="column">
-              <wp:align>center</wp:align>
+              <wp:posOffset>447040</wp:posOffset>
             </wp:positionH>
             <wp:positionV relativeFrom="paragraph">
               <wp:posOffset>635</wp:posOffset>
@@ -949,13 +838,162 @@
     </w:p>
     <w:p>
       <w:pPr>
+        <w:pStyle w:val="PreformattedText"/>
+        <w:numPr>
+          <w:ilvl w:val="0"/>
+          <w:numId w:val="0"/>
+        </w:numPr>
+        <w:bidi w:val="0"/>
+        <w:spacing w:before="0" w:after="283"/>
+        <w:ind w:hanging="0" w:start="0"/>
+        <w:jc w:val="start"/>
+        <w:rPr>
+          <w:rStyle w:val="SourceText"/>
+        </w:rPr>
+      </w:pPr>
+      <w:r>
+        <w:rPr/>
+      </w:r>
+    </w:p>
+    <w:p>
+      <w:pPr>
+        <w:pStyle w:val="PreformattedText"/>
+        <w:numPr>
+          <w:ilvl w:val="0"/>
+          <w:numId w:val="0"/>
+        </w:numPr>
+        <w:bidi w:val="0"/>
+        <w:spacing w:before="0" w:after="283"/>
+        <w:ind w:hanging="0" w:start="0"/>
+        <w:jc w:val="start"/>
+        <w:rPr>
+          <w:rStyle w:val="SourceText"/>
+        </w:rPr>
+      </w:pPr>
+      <w:r>
+        <w:rPr/>
+      </w:r>
+    </w:p>
+    <w:p>
+      <w:pPr>
+        <w:pStyle w:val="PreformattedText"/>
+        <w:numPr>
+          <w:ilvl w:val="0"/>
+          <w:numId w:val="0"/>
+        </w:numPr>
+        <w:bidi w:val="0"/>
+        <w:spacing w:before="0" w:after="283"/>
+        <w:ind w:hanging="0" w:start="0"/>
+        <w:jc w:val="start"/>
+        <w:rPr>
+          <w:rStyle w:val="SourceText"/>
+        </w:rPr>
+      </w:pPr>
+      <w:r>
+        <w:rPr/>
+      </w:r>
+    </w:p>
+    <w:p>
+      <w:pPr>
+        <w:pStyle w:val="PreformattedText"/>
+        <w:numPr>
+          <w:ilvl w:val="0"/>
+          <w:numId w:val="0"/>
+        </w:numPr>
+        <w:bidi w:val="0"/>
+        <w:spacing w:before="0" w:after="283"/>
+        <w:ind w:hanging="0" w:start="0"/>
+        <w:jc w:val="start"/>
+        <w:rPr>
+          <w:rStyle w:val="SourceText"/>
+        </w:rPr>
+      </w:pPr>
+      <w:r>
+        <w:rPr/>
+      </w:r>
+    </w:p>
+    <w:p>
+      <w:pPr>
+        <w:pStyle w:val="PreformattedText"/>
+        <w:numPr>
+          <w:ilvl w:val="0"/>
+          <w:numId w:val="0"/>
+        </w:numPr>
+        <w:bidi w:val="0"/>
+        <w:spacing w:before="0" w:after="283"/>
+        <w:ind w:hanging="0" w:start="0"/>
+        <w:jc w:val="start"/>
+        <w:rPr>
+          <w:rStyle w:val="SourceText"/>
+        </w:rPr>
+      </w:pPr>
+      <w:r>
+        <w:rPr/>
+      </w:r>
+    </w:p>
+    <w:p>
+      <w:pPr>
+        <w:pStyle w:val="PreformattedText"/>
+        <w:numPr>
+          <w:ilvl w:val="0"/>
+          <w:numId w:val="0"/>
+        </w:numPr>
+        <w:bidi w:val="0"/>
+        <w:spacing w:before="0" w:after="283"/>
+        <w:ind w:hanging="0" w:start="0"/>
+        <w:jc w:val="start"/>
+        <w:rPr>
+          <w:rStyle w:val="SourceText"/>
+        </w:rPr>
+      </w:pPr>
+      <w:r>
+        <w:rPr/>
+      </w:r>
+    </w:p>
+    <w:p>
+      <w:pPr>
         <w:pStyle w:val="BodyText"/>
         <w:numPr>
           <w:ilvl w:val="0"/>
+          <w:numId w:val="0"/>
+        </w:numPr>
+        <w:bidi w:val="0"/>
+        <w:ind w:hanging="0" w:start="0"/>
+        <w:jc w:val="start"/>
+        <w:rPr>
+          <w:rStyle w:val="Emphasis"/>
+        </w:rPr>
+      </w:pPr>
+      <w:r>
+        <w:rPr/>
+      </w:r>
+    </w:p>
+    <w:p>
+      <w:pPr>
+        <w:pStyle w:val="BodyText"/>
+        <w:numPr>
+          <w:ilvl w:val="0"/>
+          <w:numId w:val="0"/>
+        </w:numPr>
+        <w:bidi w:val="0"/>
+        <w:ind w:hanging="0" w:start="0"/>
+        <w:jc w:val="start"/>
+        <w:rPr>
+          <w:rStyle w:val="Emphasis"/>
+        </w:rPr>
+      </w:pPr>
+      <w:r>
+        <w:rPr/>
+      </w:r>
+    </w:p>
+    <w:p>
+      <w:pPr>
+        <w:pStyle w:val="BodyText"/>
+        <w:numPr>
+          <w:ilvl w:val="0"/>
           <w:numId w:val="2"/>
         </w:numPr>
         <w:tabs>
-          <w:tab w:val="clear" w:pos="709"/>
           <w:tab w:val="left" w:pos="709" w:leader="none"/>
         </w:tabs>
         <w:bidi w:val="0"/>
@@ -969,19 +1007,7 @@
         <w:rPr>
           <w:rStyle w:val="Strong"/>
         </w:rPr>
-        <w:t xml:space="preserve">Screenshot </w:t>
-      </w:r>
-      <w:r>
-        <w:rPr>
-          <w:rStyle w:val="Strong"/>
-        </w:rPr>
-        <w:t>6</w:t>
-      </w:r>
-      <w:r>
-        <w:rPr>
-          <w:rStyle w:val="Strong"/>
-        </w:rPr>
-        <w:t xml:space="preserve"> (optional):</w:t>
+        <w:t>Screenshot 6 (optional):</w:t>
       </w:r>
       <w:r>
         <w:rPr/>
@@ -994,6 +1020,18 @@
         </w:rPr>
         <w:t>(Proves data persisted across Pod restarts)</w:t>
       </w:r>
+      <w:r>
+        <w:rPr/>
+        <w:br/>
+      </w:r>
+    </w:p>
+    <w:p>
+      <w:pPr>
+        <w:pStyle w:val="HorizontalLine"/>
+        <w:bidi w:val="0"/>
+        <w:jc w:val="start"/>
+        <w:rPr/>
+      </w:pPr>
       <w:r>
         <w:rPr/>
         <w:drawing>
@@ -1003,7 +1041,7 @@
               <wp:posOffset>135255</wp:posOffset>
             </wp:positionH>
             <wp:positionV relativeFrom="paragraph">
-              <wp:posOffset>480060</wp:posOffset>
+              <wp:posOffset>-88900</wp:posOffset>
             </wp:positionV>
             <wp:extent cx="6061710" cy="2007870"/>
             <wp:effectExtent l="0" t="0" r="0" b="0"/>
@@ -1043,21 +1081,6 @@
           </wp:anchor>
         </w:drawing>
       </w:r>
-      <w:r>
-        <w:rPr/>
-        <w:br/>
-      </w:r>
-    </w:p>
-    <w:p>
-      <w:pPr>
-        <w:pStyle w:val="HorizontalLine"/>
-        <w:bidi w:val="0"/>
-        <w:jc w:val="start"/>
-        <w:rPr/>
-      </w:pPr>
-      <w:r>
-        <w:rPr/>
-      </w:r>
     </w:p>
     <w:p>
       <w:pPr>
@@ -1095,6 +1118,7 @@
       <w:pgNumType w:fmt="decimal"/>
       <w:formProt w:val="false"/>
       <w:textDirection w:val="lrTb"/>
+      <w:docGrid w:type="default" w:linePitch="100" w:charSpace="0"/>
     </w:sectPr>
   </w:body>
 </w:document>
@@ -1374,7 +1398,6 @@
     </w:lvl>
     <w:lvl w:ilvl="1">
       <w:start w:val="1"/>
-      <w:pStyle w:val="Heading2"/>
       <w:numFmt w:val="none"/>
       <w:suff w:val="nothing"/>
       <w:lvlText w:val=""/>
@@ -1388,7 +1411,6 @@
     </w:lvl>
     <w:lvl w:ilvl="2">
       <w:start w:val="1"/>
-      <w:pStyle w:val="Heading3"/>
       <w:numFmt w:val="none"/>
       <w:suff w:val="nothing"/>
       <w:lvlText w:val=""/>
@@ -1505,7 +1527,6 @@
     </w:rPrDefault>
     <w:pPrDefault>
       <w:pPr>
-        <w:widowControl/>
         <w:suppressAutoHyphens w:val="true"/>
       </w:pPr>
     </w:pPrDefault>
@@ -1515,7 +1536,10 @@
     <w:qFormat/>
     <w:pPr>
       <w:widowControl/>
+      <w:suppressAutoHyphens w:val="true"/>
       <w:bidi w:val="0"/>
+      <w:spacing w:before="0" w:after="0"/>
+      <w:jc w:val="start"/>
     </w:pPr>
     <w:rPr>
       <w:rFonts w:ascii="DejaVu Serif" w:hAnsi="DejaVu Serif" w:eastAsia="Noto Serif CJK SC" w:cs="FreeSans"/>
@@ -1580,8 +1604,8 @@
       <w:rFonts w:ascii="DejaVu Sans Mono" w:hAnsi="DejaVu Sans Mono" w:eastAsia="Noto Sans Mono CJK SC" w:cs="DejaVu Sans Mono"/>
     </w:rPr>
   </w:style>
-  <w:style w:type="character" w:styleId="Bullets">
-    <w:name w:val="Bullets"/>
+  <w:style w:type="character" w:styleId="Bulletsuser">
+    <w:name w:val="Bullets (user)"/>
     <w:qFormat/>
     <w:rPr>
       <w:rFonts w:ascii="OpenSymbol" w:hAnsi="OpenSymbol" w:eastAsia="OpenSymbol" w:cs="OpenSymbol"/>

</xml_diff>